<commit_message>
2022 12 05 1 增量更新文档补齐。 2 mac 下GetFileName bug修复。
</commit_message>
<xml_diff>
--- a/Client/Assets/Hugula/Doc/hot res update.docx
+++ b/Client/Assets/Hugula/Doc/hot res update.docx
@@ -738,6 +738,12 @@
           <w:lang w:val="en-US" w:eastAsia="zh-CN"/>
         </w:rPr>
         <w:tab/>
+      </w:r>
+      <w:r>
+        <w:rPr>
+          <w:rFonts w:hint="eastAsia"/>
+          <w:lang w:val="en-US" w:eastAsia="zh-CN"/>
+        </w:rPr>
         <w:t>//资源版本号</w:t>
       </w:r>
     </w:p>
@@ -792,7 +798,6 @@
           <w:lang w:val="en-US" w:eastAsia="zh-CN"/>
         </w:rPr>
         <w:tab/>
-        <w:t/>
       </w:r>
       <w:r>
         <w:rPr>
@@ -800,6 +805,12 @@
           <w:lang w:val="en-US" w:eastAsia="zh-CN"/>
         </w:rPr>
         <w:tab/>
+      </w:r>
+      <w:r>
+        <w:rPr>
+          <w:rFonts w:hint="eastAsia"/>
+          <w:lang w:val="en-US" w:eastAsia="zh-CN"/>
+        </w:rPr>
         <w:t>//</w:t>
       </w:r>
       <w:r>
@@ -880,7 +891,6 @@
           <w:lang w:val="en-US" w:eastAsia="zh-CN"/>
         </w:rPr>
         <w:tab/>
-        <w:t/>
       </w:r>
       <w:r>
         <w:rPr>
@@ -888,7 +898,6 @@
           <w:lang w:val="en-US" w:eastAsia="zh-CN"/>
         </w:rPr>
         <w:tab/>
-        <w:t/>
       </w:r>
       <w:r>
         <w:rPr>
@@ -896,6 +905,12 @@
           <w:lang w:val="en-US" w:eastAsia="zh-CN"/>
         </w:rPr>
         <w:tab/>
+      </w:r>
+      <w:r>
+        <w:rPr>
+          <w:rFonts w:hint="eastAsia"/>
+          <w:lang w:val="en-US" w:eastAsia="zh-CN"/>
+        </w:rPr>
         <w:t>//强制更新版本号</w:t>
       </w:r>
     </w:p>
@@ -920,7 +935,6 @@
           <w:lang w:val="en-US" w:eastAsia="zh-CN"/>
         </w:rPr>
         <w:tab/>
-        <w:t/>
       </w:r>
       <w:r>
         <w:rPr>
@@ -928,6 +942,12 @@
           <w:lang w:val="en-US" w:eastAsia="zh-CN"/>
         </w:rPr>
         <w:tab/>
+      </w:r>
+      <w:r>
+        <w:rPr>
+          <w:rFonts w:hint="eastAsia"/>
+          <w:lang w:val="en-US" w:eastAsia="zh-CN"/>
+        </w:rPr>
         <w:t>//提示更新版本号</w:t>
       </w:r>
       <w:r>
@@ -959,6 +979,12 @@
           <w:lang w:val="en-US" w:eastAsia="zh-CN"/>
         </w:rPr>
         <w:tab/>
+      </w:r>
+      <w:r>
+        <w:rPr>
+          <w:rFonts w:hint="eastAsia"/>
+          <w:lang w:val="en-US" w:eastAsia="zh-CN"/>
+        </w:rPr>
         <w:t>//下载资源的host配置支持多条</w:t>
       </w:r>
       <w:r>
@@ -990,7 +1016,6 @@
           <w:lang w:val="en-US" w:eastAsia="zh-CN"/>
         </w:rPr>
         <w:tab/>
-        <w:t/>
       </w:r>
       <w:r>
         <w:rPr>
@@ -998,6 +1023,12 @@
           <w:lang w:val="en-US" w:eastAsia="zh-CN"/>
         </w:rPr>
         <w:tab/>
+      </w:r>
+      <w:r>
+        <w:rPr>
+          <w:rFonts w:hint="eastAsia"/>
+          <w:lang w:val="en-US" w:eastAsia="zh-CN"/>
+        </w:rPr>
         <w:t>//整包更新跳转链接</w:t>
       </w:r>
       <w:r>
@@ -1029,7 +1060,6 @@
           <w:lang w:val="en-US" w:eastAsia="zh-CN"/>
         </w:rPr>
         <w:tab/>
-        <w:t/>
       </w:r>
       <w:r>
         <w:rPr>
@@ -1037,7 +1067,6 @@
           <w:lang w:val="en-US" w:eastAsia="zh-CN"/>
         </w:rPr>
         <w:tab/>
-        <w:t/>
       </w:r>
       <w:r>
         <w:rPr>
@@ -1045,6 +1074,12 @@
           <w:lang w:val="en-US" w:eastAsia="zh-CN"/>
         </w:rPr>
         <w:tab/>
+      </w:r>
+      <w:r>
+        <w:rPr>
+          <w:rFonts w:hint="eastAsia"/>
+          <w:lang w:val="en-US" w:eastAsia="zh-CN"/>
+        </w:rPr>
         <w:t>//远端最新文件列表</w:t>
       </w:r>
       <w:r>
@@ -1076,7 +1111,6 @@
           <w:lang w:val="en-US" w:eastAsia="zh-CN"/>
         </w:rPr>
         <w:tab/>
-        <w:t/>
       </w:r>
       <w:r>
         <w:rPr>
@@ -1084,7 +1118,6 @@
           <w:lang w:val="en-US" w:eastAsia="zh-CN"/>
         </w:rPr>
         <w:tab/>
-        <w:t/>
       </w:r>
       <w:r>
         <w:rPr>
@@ -1092,7 +1125,6 @@
           <w:lang w:val="en-US" w:eastAsia="zh-CN"/>
         </w:rPr>
         <w:tab/>
-        <w:t/>
       </w:r>
       <w:r>
         <w:rPr>
@@ -1100,7 +1132,6 @@
           <w:lang w:val="en-US" w:eastAsia="zh-CN"/>
         </w:rPr>
         <w:tab/>
-        <w:t/>
       </w:r>
       <w:r>
         <w:rPr>
@@ -1108,6 +1139,12 @@
           <w:lang w:val="en-US" w:eastAsia="zh-CN"/>
         </w:rPr>
         <w:tab/>
+      </w:r>
+      <w:r>
+        <w:rPr>
+          <w:rFonts w:hint="eastAsia"/>
+          <w:lang w:val="en-US" w:eastAsia="zh-CN"/>
+        </w:rPr>
         <w:t>//首包下载方式</w:t>
       </w:r>
       <w:r>
@@ -1139,7 +1176,6 @@
           <w:lang w:val="en-US" w:eastAsia="zh-CN"/>
         </w:rPr>
         <w:tab/>
-        <w:t/>
       </w:r>
       <w:r>
         <w:rPr>
@@ -1147,7 +1183,6 @@
           <w:lang w:val="en-US" w:eastAsia="zh-CN"/>
         </w:rPr>
         <w:tab/>
-        <w:t/>
       </w:r>
       <w:r>
         <w:rPr>
@@ -1155,7 +1190,6 @@
           <w:lang w:val="en-US" w:eastAsia="zh-CN"/>
         </w:rPr>
         <w:tab/>
-        <w:t/>
       </w:r>
       <w:r>
         <w:rPr>
@@ -1163,6 +1197,12 @@
           <w:lang w:val="en-US" w:eastAsia="zh-CN"/>
         </w:rPr>
         <w:tab/>
+      </w:r>
+      <w:r>
+        <w:rPr>
+          <w:rFonts w:hint="eastAsia"/>
+          <w:lang w:val="en-US" w:eastAsia="zh-CN"/>
+        </w:rPr>
         <w:t>//扩展包下载控制(审核期间可以关闭扩展包下载)</w:t>
       </w:r>
       <w:r>
@@ -1219,7 +1259,6 @@
           <w:lang w:val="en-US" w:eastAsia="zh-CN"/>
         </w:rPr>
         <w:tab/>
-        <w:t/>
       </w:r>
       <w:r>
         <w:rPr>
@@ -1227,6 +1266,12 @@
           <w:lang w:val="en-US" w:eastAsia="zh-CN"/>
         </w:rPr>
         <w:tab/>
+      </w:r>
+      <w:r>
+        <w:rPr>
+          <w:rFonts w:hint="eastAsia"/>
+          <w:lang w:val="en-US" w:eastAsia="zh-CN"/>
+        </w:rPr>
         <w:t>用于强制更新判断</w:t>
       </w:r>
     </w:p>
@@ -1251,7 +1296,6 @@
           <w:lang w:val="en-US" w:eastAsia="zh-CN"/>
         </w:rPr>
         <w:tab/>
-        <w:t/>
       </w:r>
       <w:r>
         <w:rPr>
@@ -1259,6 +1303,12 @@
           <w:lang w:val="en-US" w:eastAsia="zh-CN"/>
         </w:rPr>
         <w:tab/>
+      </w:r>
+      <w:r>
+        <w:rPr>
+          <w:rFonts w:hint="eastAsia"/>
+          <w:lang w:val="en-US" w:eastAsia="zh-CN"/>
+        </w:rPr>
         <w:t>用于强制更新判断</w:t>
       </w:r>
     </w:p>
@@ -1283,7 +1333,6 @@
           <w:lang w:val="en-US" w:eastAsia="zh-CN"/>
         </w:rPr>
         <w:tab/>
-        <w:t/>
       </w:r>
       <w:r>
         <w:rPr>
@@ -1291,6 +1340,12 @@
           <w:lang w:val="en-US" w:eastAsia="zh-CN"/>
         </w:rPr>
         <w:tab/>
+      </w:r>
+      <w:r>
+        <w:rPr>
+          <w:rFonts w:hint="eastAsia"/>
+          <w:lang w:val="en-US" w:eastAsia="zh-CN"/>
+        </w:rPr>
         <w:t>小版本非强制更新</w:t>
       </w:r>
     </w:p>
@@ -1872,7 +1927,6 @@
           <w:lang w:val="en-US" w:eastAsia="zh-CN" w:bidi="ar"/>
         </w:rPr>
       </w:pPr>
-      <w:bookmarkStart w:id="4" w:name="_GoBack"/>
       <w:r>
         <w:rPr>
           <w:rFonts w:hint="eastAsia"/>
@@ -1939,27 +1993,7 @@
             </w14:solidFill>
           </w14:textFill>
         </w:rPr>
-        <w:t>2</w:t>
-      </w:r>
-      <w:bookmarkEnd w:id="4"/>
-      <w:r>
-        <w:rPr>
-          <w:rFonts w:hint="eastAsia" w:ascii="Consolas" w:hAnsi="Consolas" w:eastAsia="Consolas" w:cs="Consolas"/>
-          <w:b w:val="0"/>
-          <w:bCs w:val="0"/>
-          <w:color w:val="000000" w:themeColor="text1"/>
-          <w:kern w:val="0"/>
-          <w:sz w:val="21"/>
-          <w:szCs w:val="21"/>
-          <w:shd w:val="clear" w:fill="FFFFFF"/>
-          <w:lang w:val="en-US" w:eastAsia="zh-CN" w:bidi="ar"/>
-          <w14:textFill>
-            <w14:solidFill>
-              <w14:schemeClr w14:val="tx1"/>
-            </w14:solidFill>
-          </w14:textFill>
-        </w:rPr>
-        <w:t xml:space="preserve"> 远端资源版本号大于本地资源版本号</w:t>
+        <w:t>2 远端资源版本号大于本地资源版本号</w:t>
       </w:r>
       <w:r>
         <w:rPr>
@@ -13099,6 +13133,681 @@
         <w:t>示例demo/welcome.lua 155-157 默认示例</w:t>
       </w:r>
     </w:p>
+    <w:p>
+      <w:pPr>
+        <w:rPr>
+          <w:rFonts w:hint="default"/>
+          <w:sz w:val="15"/>
+          <w:szCs w:val="15"/>
+          <w:lang w:val="en-US" w:eastAsia="zh-CN"/>
+        </w:rPr>
+      </w:pPr>
+    </w:p>
+    <w:p>
+      <w:pPr>
+        <w:rPr>
+          <w:rFonts w:hint="default"/>
+          <w:sz w:val="15"/>
+          <w:szCs w:val="15"/>
+          <w:lang w:val="en-US" w:eastAsia="zh-CN"/>
+        </w:rPr>
+      </w:pPr>
+    </w:p>
+    <w:p>
+      <w:pPr>
+        <w:rPr>
+          <w:rFonts w:hint="default"/>
+          <w:sz w:val="15"/>
+          <w:szCs w:val="15"/>
+          <w:lang w:val="en-US" w:eastAsia="zh-CN"/>
+        </w:rPr>
+      </w:pPr>
+    </w:p>
+    <w:p>
+      <w:pPr>
+        <w:rPr>
+          <w:rFonts w:hint="default"/>
+          <w:sz w:val="15"/>
+          <w:szCs w:val="15"/>
+          <w:lang w:val="en-US" w:eastAsia="zh-CN"/>
+        </w:rPr>
+      </w:pPr>
+    </w:p>
+    <w:p>
+      <w:pPr>
+        <w:pStyle w:val="2"/>
+        <w:bidi w:val="0"/>
+        <w:rPr>
+          <w:rFonts w:hint="eastAsia"/>
+          <w:lang w:val="en-US" w:eastAsia="zh-CN"/>
+        </w:rPr>
+      </w:pPr>
+      <w:r>
+        <w:rPr>
+          <w:rFonts w:hint="eastAsia"/>
+          <w:lang w:val="en-US" w:eastAsia="zh-CN"/>
+        </w:rPr>
+        <w:t>增量更新</w:t>
+      </w:r>
+    </w:p>
+    <w:p>
+      <w:pPr>
+        <w:pStyle w:val="3"/>
+        <w:bidi w:val="0"/>
+        <w:rPr>
+          <w:rFonts w:hint="default"/>
+          <w:lang w:val="en-US" w:eastAsia="zh-CN"/>
+        </w:rPr>
+      </w:pPr>
+      <w:r>
+        <w:rPr>
+          <w:rFonts w:hint="eastAsia"/>
+          <w:lang w:val="en-US" w:eastAsia="zh-CN"/>
+        </w:rPr>
+        <w:t>1 增量资源aas Group构建</w:t>
+      </w:r>
+    </w:p>
+    <w:p>
+      <w:pPr>
+        <w:numPr>
+          <w:ilvl w:val="0"/>
+          <w:numId w:val="8"/>
+        </w:numPr>
+        <w:ind w:left="425" w:leftChars="0" w:hanging="425" w:firstLineChars="0"/>
+        <w:rPr>
+          <w:rFonts w:hint="default"/>
+          <w:sz w:val="15"/>
+          <w:szCs w:val="15"/>
+          <w:lang w:val="en-US" w:eastAsia="zh-CN"/>
+        </w:rPr>
+      </w:pPr>
+      <w:r>
+        <w:rPr>
+          <w:rFonts w:hint="eastAsia"/>
+          <w:sz w:val="15"/>
+          <w:szCs w:val="15"/>
+          <w:lang w:val="en-US" w:eastAsia="zh-CN"/>
+        </w:rPr>
+        <w:t>设置AddressableAssetSettings 开启远程更新</w:t>
+      </w:r>
+    </w:p>
+    <w:p>
+      <w:pPr>
+        <w:numPr>
+          <w:numId w:val="0"/>
+        </w:numPr>
+        <w:ind w:leftChars="0" w:firstLine="420" w:firstLineChars="0"/>
+      </w:pPr>
+      <w:r>
+        <w:drawing>
+          <wp:inline distT="0" distB="0" distL="114300" distR="114300">
+            <wp:extent cx="3224530" cy="3748405"/>
+            <wp:effectExtent l="0" t="0" r="13970" b="4445"/>
+            <wp:docPr id="8" name="图片 2"/>
+            <wp:cNvGraphicFramePr>
+              <a:graphicFrameLocks xmlns:a="http://schemas.openxmlformats.org/drawingml/2006/main" noChangeAspect="1"/>
+            </wp:cNvGraphicFramePr>
+            <a:graphic xmlns:a="http://schemas.openxmlformats.org/drawingml/2006/main">
+              <a:graphicData uri="http://schemas.openxmlformats.org/drawingml/2006/picture">
+                <pic:pic xmlns:pic="http://schemas.openxmlformats.org/drawingml/2006/picture">
+                  <pic:nvPicPr>
+                    <pic:cNvPr id="8" name="图片 2"/>
+                    <pic:cNvPicPr>
+                      <a:picLocks noChangeAspect="1"/>
+                    </pic:cNvPicPr>
+                  </pic:nvPicPr>
+                  <pic:blipFill>
+                    <a:blip r:embed="rId9"/>
+                    <a:stretch>
+                      <a:fillRect/>
+                    </a:stretch>
+                  </pic:blipFill>
+                  <pic:spPr>
+                    <a:xfrm>
+                      <a:off x="0" y="0"/>
+                      <a:ext cx="3224530" cy="3748405"/>
+                    </a:xfrm>
+                    <a:prstGeom prst="rect">
+                      <a:avLst/>
+                    </a:prstGeom>
+                    <a:noFill/>
+                    <a:ln>
+                      <a:noFill/>
+                    </a:ln>
+                  </pic:spPr>
+                </pic:pic>
+              </a:graphicData>
+            </a:graphic>
+          </wp:inline>
+        </w:drawing>
+      </w:r>
+    </w:p>
+    <w:p>
+      <w:pPr>
+        <w:bidi w:val="0"/>
+        <w:ind w:firstLine="420" w:firstLineChars="0"/>
+        <w:rPr>
+          <w:rFonts w:hint="default"/>
+          <w:color w:val="C55A11" w:themeColor="accent2" w:themeShade="BF"/>
+          <w:sz w:val="15"/>
+          <w:szCs w:val="15"/>
+          <w:lang w:val="en-US" w:eastAsia="zh-CN"/>
+        </w:rPr>
+      </w:pPr>
+      <w:r>
+        <w:rPr>
+          <w:rFonts w:hint="eastAsia"/>
+          <w:color w:val="C55A11" w:themeColor="accent2" w:themeShade="BF"/>
+          <w:sz w:val="15"/>
+          <w:szCs w:val="15"/>
+          <w:lang w:val="en-US" w:eastAsia="zh-CN"/>
+        </w:rPr>
+        <w:t>注意: Load Path需要设置为LocalLoadPath.</w:t>
+      </w:r>
+    </w:p>
+    <w:p>
+      <w:pPr>
+        <w:numPr>
+          <w:ilvl w:val="0"/>
+          <w:numId w:val="8"/>
+        </w:numPr>
+        <w:ind w:left="425" w:leftChars="0" w:hanging="425" w:firstLineChars="0"/>
+        <w:rPr>
+          <w:rFonts w:hint="default"/>
+          <w:sz w:val="15"/>
+          <w:szCs w:val="15"/>
+          <w:lang w:val="en-US" w:eastAsia="zh-CN"/>
+        </w:rPr>
+      </w:pPr>
+      <w:r>
+        <w:rPr>
+          <w:rFonts w:hint="eastAsia"/>
+          <w:sz w:val="15"/>
+          <w:szCs w:val="15"/>
+          <w:lang w:val="en-US" w:eastAsia="zh-CN"/>
+        </w:rPr>
+        <w:t>利用AAS / Check for Content Update Restrictions工具生成更新组(group)。</w:t>
+      </w:r>
+    </w:p>
+    <w:p>
+      <w:pPr>
+        <w:numPr>
+          <w:numId w:val="0"/>
+        </w:numPr>
+        <w:ind w:leftChars="0" w:firstLine="420" w:firstLineChars="0"/>
+      </w:pPr>
+      <w:r>
+        <w:drawing>
+          <wp:inline distT="0" distB="0" distL="114300" distR="114300">
+            <wp:extent cx="3872865" cy="1697355"/>
+            <wp:effectExtent l="0" t="0" r="13335" b="17145"/>
+            <wp:docPr id="6" name="图片 1"/>
+            <wp:cNvGraphicFramePr>
+              <a:graphicFrameLocks xmlns:a="http://schemas.openxmlformats.org/drawingml/2006/main" noChangeAspect="1"/>
+            </wp:cNvGraphicFramePr>
+            <a:graphic xmlns:a="http://schemas.openxmlformats.org/drawingml/2006/main">
+              <a:graphicData uri="http://schemas.openxmlformats.org/drawingml/2006/picture">
+                <pic:pic xmlns:pic="http://schemas.openxmlformats.org/drawingml/2006/picture">
+                  <pic:nvPicPr>
+                    <pic:cNvPr id="6" name="图片 1"/>
+                    <pic:cNvPicPr>
+                      <a:picLocks noChangeAspect="1"/>
+                    </pic:cNvPicPr>
+                  </pic:nvPicPr>
+                  <pic:blipFill>
+                    <a:blip r:embed="rId10"/>
+                    <a:stretch>
+                      <a:fillRect/>
+                    </a:stretch>
+                  </pic:blipFill>
+                  <pic:spPr>
+                    <a:xfrm>
+                      <a:off x="0" y="0"/>
+                      <a:ext cx="3872865" cy="1697355"/>
+                    </a:xfrm>
+                    <a:prstGeom prst="rect">
+                      <a:avLst/>
+                    </a:prstGeom>
+                    <a:noFill/>
+                    <a:ln>
+                      <a:noFill/>
+                    </a:ln>
+                  </pic:spPr>
+                </pic:pic>
+              </a:graphicData>
+            </a:graphic>
+          </wp:inline>
+        </w:drawing>
+      </w:r>
+    </w:p>
+    <w:p>
+      <w:pPr>
+        <w:numPr>
+          <w:numId w:val="0"/>
+        </w:numPr>
+        <w:ind w:left="256" w:leftChars="122" w:firstLine="0" w:firstLineChars="0"/>
+        <w:jc w:val="left"/>
+        <w:rPr>
+          <w:rFonts w:hint="eastAsia"/>
+          <w:sz w:val="13"/>
+          <w:szCs w:val="13"/>
+          <w:lang w:val="en-US" w:eastAsia="zh-CN"/>
+        </w:rPr>
+      </w:pPr>
+      <w:r>
+        <w:rPr>
+          <w:rFonts w:hint="eastAsia"/>
+          <w:sz w:val="13"/>
+          <w:szCs w:val="13"/>
+          <w:lang w:val="en-US" w:eastAsia="zh-CN"/>
+        </w:rPr>
+        <w:t>默认会使用当前平台上一次构建的addressables_content_state.bin为基础对比。</w:t>
+      </w:r>
+      <w:r>
+        <w:drawing>
+          <wp:inline distT="0" distB="0" distL="114300" distR="114300">
+            <wp:extent cx="3855085" cy="1765935"/>
+            <wp:effectExtent l="0" t="0" r="12065" b="5715"/>
+            <wp:docPr id="10" name="图片 3"/>
+            <wp:cNvGraphicFramePr>
+              <a:graphicFrameLocks xmlns:a="http://schemas.openxmlformats.org/drawingml/2006/main" noChangeAspect="1"/>
+            </wp:cNvGraphicFramePr>
+            <a:graphic xmlns:a="http://schemas.openxmlformats.org/drawingml/2006/main">
+              <a:graphicData uri="http://schemas.openxmlformats.org/drawingml/2006/picture">
+                <pic:pic xmlns:pic="http://schemas.openxmlformats.org/drawingml/2006/picture">
+                  <pic:nvPicPr>
+                    <pic:cNvPr id="10" name="图片 3"/>
+                    <pic:cNvPicPr>
+                      <a:picLocks noChangeAspect="1"/>
+                    </pic:cNvPicPr>
+                  </pic:nvPicPr>
+                  <pic:blipFill>
+                    <a:blip r:embed="rId11"/>
+                    <a:stretch>
+                      <a:fillRect/>
+                    </a:stretch>
+                  </pic:blipFill>
+                  <pic:spPr>
+                    <a:xfrm>
+                      <a:off x="0" y="0"/>
+                      <a:ext cx="3855085" cy="1765935"/>
+                    </a:xfrm>
+                    <a:prstGeom prst="rect">
+                      <a:avLst/>
+                    </a:prstGeom>
+                    <a:noFill/>
+                    <a:ln>
+                      <a:noFill/>
+                    </a:ln>
+                  </pic:spPr>
+                </pic:pic>
+              </a:graphicData>
+            </a:graphic>
+          </wp:inline>
+        </w:drawing>
+      </w:r>
+    </w:p>
+    <w:p>
+      <w:pPr>
+        <w:numPr>
+          <w:numId w:val="0"/>
+        </w:numPr>
+        <w:rPr>
+          <w:rFonts w:hint="default"/>
+          <w:sz w:val="13"/>
+          <w:szCs w:val="13"/>
+          <w:lang w:val="en-US" w:eastAsia="zh-CN"/>
+        </w:rPr>
+      </w:pPr>
+      <w:r>
+        <w:rPr>
+          <w:rFonts w:hint="eastAsia"/>
+          <w:sz w:val="13"/>
+          <w:szCs w:val="13"/>
+          <w:lang w:val="en-US" w:eastAsia="zh-CN"/>
+        </w:rPr>
+        <w:t xml:space="preserve">    可以根据自身需要调整group设置</w:t>
+      </w:r>
+    </w:p>
+    <w:p>
+      <w:pPr>
+        <w:ind w:firstLine="420" w:firstLineChars="0"/>
+        <w:rPr>
+          <w:rFonts w:hint="default"/>
+          <w:sz w:val="13"/>
+          <w:szCs w:val="13"/>
+          <w:lang w:val="en-US" w:eastAsia="zh-CN"/>
+        </w:rPr>
+      </w:pPr>
+      <w:r>
+        <w:drawing>
+          <wp:inline distT="0" distB="0" distL="114300" distR="114300">
+            <wp:extent cx="3820160" cy="1911985"/>
+            <wp:effectExtent l="0" t="0" r="8890" b="12065"/>
+            <wp:docPr id="13" name="图片 6"/>
+            <wp:cNvGraphicFramePr>
+              <a:graphicFrameLocks xmlns:a="http://schemas.openxmlformats.org/drawingml/2006/main" noChangeAspect="1"/>
+            </wp:cNvGraphicFramePr>
+            <a:graphic xmlns:a="http://schemas.openxmlformats.org/drawingml/2006/main">
+              <a:graphicData uri="http://schemas.openxmlformats.org/drawingml/2006/picture">
+                <pic:pic xmlns:pic="http://schemas.openxmlformats.org/drawingml/2006/picture">
+                  <pic:nvPicPr>
+                    <pic:cNvPr id="13" name="图片 6"/>
+                    <pic:cNvPicPr>
+                      <a:picLocks noChangeAspect="1"/>
+                    </pic:cNvPicPr>
+                  </pic:nvPicPr>
+                  <pic:blipFill>
+                    <a:blip r:embed="rId12"/>
+                    <a:stretch>
+                      <a:fillRect/>
+                    </a:stretch>
+                  </pic:blipFill>
+                  <pic:spPr>
+                    <a:xfrm>
+                      <a:off x="0" y="0"/>
+                      <a:ext cx="3820160" cy="1911985"/>
+                    </a:xfrm>
+                    <a:prstGeom prst="rect">
+                      <a:avLst/>
+                    </a:prstGeom>
+                    <a:noFill/>
+                    <a:ln>
+                      <a:noFill/>
+                    </a:ln>
+                  </pic:spPr>
+                </pic:pic>
+              </a:graphicData>
+            </a:graphic>
+          </wp:inline>
+        </w:drawing>
+      </w:r>
+    </w:p>
+    <w:p>
+      <w:pPr>
+        <w:numPr>
+          <w:ilvl w:val="0"/>
+          <w:numId w:val="8"/>
+        </w:numPr>
+        <w:ind w:left="425" w:leftChars="0" w:hanging="425" w:firstLineChars="0"/>
+        <w:rPr>
+          <w:rFonts w:hint="default"/>
+          <w:sz w:val="13"/>
+          <w:szCs w:val="13"/>
+          <w:lang w:val="en-US" w:eastAsia="zh-CN"/>
+        </w:rPr>
+      </w:pPr>
+      <w:r>
+        <w:rPr>
+          <w:rFonts w:hint="eastAsia"/>
+          <w:sz w:val="13"/>
+          <w:szCs w:val="13"/>
+          <w:lang w:val="en-US" w:eastAsia="zh-CN"/>
+        </w:rPr>
+        <w:t>增量更新构建 打开菜单Hugula/Update a Previous Build</w:t>
+      </w:r>
+    </w:p>
+    <w:p>
+      <w:pPr>
+        <w:ind w:firstLine="420" w:firstLineChars="0"/>
+        <w:rPr>
+          <w:rFonts w:hint="default"/>
+          <w:sz w:val="13"/>
+          <w:szCs w:val="13"/>
+          <w:lang w:val="en-US" w:eastAsia="zh-CN"/>
+        </w:rPr>
+      </w:pPr>
+      <w:r>
+        <w:drawing>
+          <wp:inline distT="0" distB="0" distL="114300" distR="114300">
+            <wp:extent cx="2968625" cy="1480820"/>
+            <wp:effectExtent l="0" t="0" r="3175" b="5080"/>
+            <wp:docPr id="11" name="图片 4"/>
+            <wp:cNvGraphicFramePr>
+              <a:graphicFrameLocks xmlns:a="http://schemas.openxmlformats.org/drawingml/2006/main" noChangeAspect="1"/>
+            </wp:cNvGraphicFramePr>
+            <a:graphic xmlns:a="http://schemas.openxmlformats.org/drawingml/2006/main">
+              <a:graphicData uri="http://schemas.openxmlformats.org/drawingml/2006/picture">
+                <pic:pic xmlns:pic="http://schemas.openxmlformats.org/drawingml/2006/picture">
+                  <pic:nvPicPr>
+                    <pic:cNvPr id="11" name="图片 4"/>
+                    <pic:cNvPicPr>
+                      <a:picLocks noChangeAspect="1"/>
+                    </pic:cNvPicPr>
+                  </pic:nvPicPr>
+                  <pic:blipFill>
+                    <a:blip r:embed="rId13"/>
+                    <a:stretch>
+                      <a:fillRect/>
+                    </a:stretch>
+                  </pic:blipFill>
+                  <pic:spPr>
+                    <a:xfrm>
+                      <a:off x="0" y="0"/>
+                      <a:ext cx="2968625" cy="1480820"/>
+                    </a:xfrm>
+                    <a:prstGeom prst="rect">
+                      <a:avLst/>
+                    </a:prstGeom>
+                    <a:noFill/>
+                    <a:ln>
+                      <a:noFill/>
+                    </a:ln>
+                  </pic:spPr>
+                </pic:pic>
+              </a:graphicData>
+            </a:graphic>
+          </wp:inline>
+        </w:drawing>
+      </w:r>
+    </w:p>
+    <w:p>
+      <w:pPr>
+        <w:ind w:firstLine="420" w:firstLineChars="0"/>
+        <w:rPr>
+          <w:rFonts w:hint="eastAsia"/>
+          <w:sz w:val="15"/>
+          <w:szCs w:val="15"/>
+          <w:lang w:val="en-US" w:eastAsia="zh-CN"/>
+        </w:rPr>
+      </w:pPr>
+      <w:r>
+        <w:rPr>
+          <w:rFonts w:hint="eastAsia"/>
+          <w:sz w:val="15"/>
+          <w:szCs w:val="15"/>
+          <w:lang w:val="en-US" w:eastAsia="zh-CN"/>
+        </w:rPr>
+        <w:t>选择最近更新的addressables_content_state.bin</w:t>
+      </w:r>
+    </w:p>
+    <w:p>
+      <w:pPr>
+        <w:ind w:firstLine="420" w:firstLineChars="0"/>
+        <w:rPr>
+          <w:rFonts w:hint="default"/>
+          <w:sz w:val="15"/>
+          <w:szCs w:val="15"/>
+          <w:lang w:val="en-US" w:eastAsia="zh-CN"/>
+        </w:rPr>
+      </w:pPr>
+      <w:r>
+        <w:drawing>
+          <wp:inline distT="0" distB="0" distL="114300" distR="114300">
+            <wp:extent cx="3143885" cy="1546860"/>
+            <wp:effectExtent l="0" t="0" r="18415" b="15240"/>
+            <wp:docPr id="12" name="图片 5"/>
+            <wp:cNvGraphicFramePr>
+              <a:graphicFrameLocks xmlns:a="http://schemas.openxmlformats.org/drawingml/2006/main" noChangeAspect="1"/>
+            </wp:cNvGraphicFramePr>
+            <a:graphic xmlns:a="http://schemas.openxmlformats.org/drawingml/2006/main">
+              <a:graphicData uri="http://schemas.openxmlformats.org/drawingml/2006/picture">
+                <pic:pic xmlns:pic="http://schemas.openxmlformats.org/drawingml/2006/picture">
+                  <pic:nvPicPr>
+                    <pic:cNvPr id="12" name="图片 5"/>
+                    <pic:cNvPicPr>
+                      <a:picLocks noChangeAspect="1"/>
+                    </pic:cNvPicPr>
+                  </pic:nvPicPr>
+                  <pic:blipFill>
+                    <a:blip r:embed="rId14"/>
+                    <a:stretch>
+                      <a:fillRect/>
+                    </a:stretch>
+                  </pic:blipFill>
+                  <pic:spPr>
+                    <a:xfrm>
+                      <a:off x="0" y="0"/>
+                      <a:ext cx="3143885" cy="1546860"/>
+                    </a:xfrm>
+                    <a:prstGeom prst="rect">
+                      <a:avLst/>
+                    </a:prstGeom>
+                    <a:noFill/>
+                    <a:ln>
+                      <a:noFill/>
+                    </a:ln>
+                  </pic:spPr>
+                </pic:pic>
+              </a:graphicData>
+            </a:graphic>
+          </wp:inline>
+        </w:drawing>
+      </w:r>
+    </w:p>
+    <w:p>
+      <w:pPr>
+        <w:ind w:firstLine="420" w:firstLineChars="0"/>
+        <w:rPr>
+          <w:rFonts w:hint="default"/>
+          <w:sz w:val="15"/>
+          <w:szCs w:val="15"/>
+          <w:lang w:val="en-US" w:eastAsia="zh-CN"/>
+        </w:rPr>
+      </w:pPr>
+    </w:p>
+    <w:p>
+      <w:pPr>
+        <w:ind w:firstLine="420" w:firstLineChars="0"/>
+        <w:rPr>
+          <w:rFonts w:hint="default"/>
+          <w:sz w:val="15"/>
+          <w:szCs w:val="15"/>
+          <w:lang w:val="en-US" w:eastAsia="zh-CN"/>
+        </w:rPr>
+      </w:pPr>
+      <w:r>
+        <w:rPr>
+          <w:rFonts w:hint="eastAsia"/>
+          <w:sz w:val="15"/>
+          <w:szCs w:val="15"/>
+          <w:lang w:val="en-US" w:eastAsia="zh-CN"/>
+        </w:rPr>
+        <w:t>等待更新完成，上传UpdateRes里面文件到cdn即可。</w:t>
+      </w:r>
+      <w:bookmarkStart w:id="4" w:name="_GoBack"/>
+      <w:bookmarkEnd w:id="4"/>
+    </w:p>
+    <w:p>
+      <w:pPr>
+        <w:rPr>
+          <w:rFonts w:hint="default"/>
+          <w:sz w:val="15"/>
+          <w:szCs w:val="15"/>
+          <w:lang w:val="en-US" w:eastAsia="zh-CN"/>
+        </w:rPr>
+      </w:pPr>
+    </w:p>
+    <w:p>
+      <w:pPr>
+        <w:rPr>
+          <w:rFonts w:hint="default"/>
+          <w:sz w:val="15"/>
+          <w:szCs w:val="15"/>
+          <w:lang w:val="en-US" w:eastAsia="zh-CN"/>
+        </w:rPr>
+      </w:pPr>
+    </w:p>
+    <w:p>
+      <w:pPr>
+        <w:rPr>
+          <w:rFonts w:hint="default"/>
+          <w:sz w:val="15"/>
+          <w:szCs w:val="15"/>
+          <w:lang w:val="en-US" w:eastAsia="zh-CN"/>
+        </w:rPr>
+      </w:pPr>
+    </w:p>
+    <w:p>
+      <w:pPr>
+        <w:rPr>
+          <w:rFonts w:hint="default"/>
+          <w:sz w:val="15"/>
+          <w:szCs w:val="15"/>
+          <w:lang w:val="en-US" w:eastAsia="zh-CN"/>
+        </w:rPr>
+      </w:pPr>
+    </w:p>
+    <w:p>
+      <w:pPr>
+        <w:rPr>
+          <w:rFonts w:hint="default"/>
+          <w:sz w:val="15"/>
+          <w:szCs w:val="15"/>
+          <w:lang w:val="en-US" w:eastAsia="zh-CN"/>
+        </w:rPr>
+      </w:pPr>
+    </w:p>
+    <w:p>
+      <w:pPr>
+        <w:rPr>
+          <w:rFonts w:hint="default"/>
+          <w:sz w:val="15"/>
+          <w:szCs w:val="15"/>
+          <w:lang w:val="en-US" w:eastAsia="zh-CN"/>
+        </w:rPr>
+      </w:pPr>
+    </w:p>
+    <w:p>
+      <w:pPr>
+        <w:rPr>
+          <w:rFonts w:hint="default"/>
+          <w:sz w:val="15"/>
+          <w:szCs w:val="15"/>
+          <w:lang w:val="en-US" w:eastAsia="zh-CN"/>
+        </w:rPr>
+      </w:pPr>
+    </w:p>
+    <w:p>
+      <w:pPr>
+        <w:rPr>
+          <w:rFonts w:hint="default"/>
+          <w:sz w:val="15"/>
+          <w:szCs w:val="15"/>
+          <w:lang w:val="en-US" w:eastAsia="zh-CN"/>
+        </w:rPr>
+      </w:pPr>
+    </w:p>
+    <w:p>
+      <w:pPr>
+        <w:rPr>
+          <w:rFonts w:hint="default"/>
+          <w:sz w:val="15"/>
+          <w:szCs w:val="15"/>
+          <w:lang w:val="en-US" w:eastAsia="zh-CN"/>
+        </w:rPr>
+      </w:pPr>
+    </w:p>
+    <w:p>
+      <w:pPr>
+        <w:rPr>
+          <w:rFonts w:hint="default"/>
+          <w:sz w:val="15"/>
+          <w:szCs w:val="15"/>
+          <w:lang w:val="en-US" w:eastAsia="zh-CN"/>
+        </w:rPr>
+      </w:pPr>
+    </w:p>
     <w:sectPr>
       <w:pgSz w:w="11906" w:h="16838"/>
       <w:pgMar w:top="1440" w:right="1800" w:bottom="1440" w:left="1800" w:header="851" w:footer="992" w:gutter="0"/>
@@ -13568,6 +14277,23 @@
     </w:lvl>
   </w:abstractNum>
   <w:abstractNum w:abstractNumId="6">
+    <w:nsid w:val="5AF03BE4"/>
+    <w:multiLevelType w:val="singleLevel"/>
+    <w:tmpl w:val="5AF03BE4"/>
+    <w:lvl w:ilvl="0" w:tentative="0">
+      <w:start w:val="1"/>
+      <w:numFmt w:val="decimal"/>
+      <w:lvlText w:val="%1."/>
+      <w:lvlJc w:val="left"/>
+      <w:pPr>
+        <w:ind w:left="425" w:hanging="425"/>
+      </w:pPr>
+      <w:rPr>
+        <w:rFonts w:hint="default"/>
+      </w:rPr>
+    </w:lvl>
+  </w:abstractNum>
+  <w:abstractNum w:abstractNumId="7">
     <w:nsid w:val="5DF0F80D"/>
     <w:multiLevelType w:val="multilevel"/>
     <w:tmpl w:val="5DF0F80D"/>
@@ -13705,7 +14431,7 @@
     </w:lvl>
   </w:abstractNum>
   <w:num w:numId="1">
-    <w:abstractNumId w:val="6"/>
+    <w:abstractNumId w:val="7"/>
   </w:num>
   <w:num w:numId="2">
     <w:abstractNumId w:val="2"/>
@@ -13724,6 +14450,9 @@
   </w:num>
   <w:num w:numId="7">
     <w:abstractNumId w:val="1"/>
+  </w:num>
+  <w:num w:numId="8">
+    <w:abstractNumId w:val="6"/>
   </w:num>
 </w:numbering>
 </file>

</xml_diff>